<commit_message>
Adding parser, not finished
</commit_message>
<xml_diff>
--- a/Scanner/Docs.docx
+++ b/Scanner/Docs.docx
@@ -2688,7 +2688,23 @@
                                   <w:sz w:val="18"/>
                                   <w:szCs w:val="18"/>
                                 </w:rPr>
-                                <w:t>+ - * / ! % ^ &amp; -&gt; . ( )</w:t>
+                                <w:t xml:space="preserve">+ - * / ! </w:t>
+                              </w:r>
+                              <w:r>
+                                <w:rPr>
+                                  <w:sz w:val="18"/>
+                                  <w:szCs w:val="18"/>
+                                </w:rPr>
+                                <w:t xml:space="preserve">% ^ &amp; </w:t>
+                              </w:r>
+                              <w:bookmarkStart w:id="0" w:name="_GoBack"/>
+                              <w:bookmarkEnd w:id="0"/>
+                              <w:r>
+                                <w:rPr>
+                                  <w:sz w:val="18"/>
+                                  <w:szCs w:val="18"/>
+                                </w:rPr>
+                                <w:t xml:space="preserve"> . ( )</w:t>
                               </w:r>
                               <w:r>
                                 <w:rPr>
@@ -2781,7 +2797,7 @@
                         <wps:cNvSpPr/>
                         <wps:spPr>
                           <a:xfrm>
-                            <a:off x="2191045" y="7194210"/>
+                            <a:off x="2288200" y="6884968"/>
                             <a:ext cx="863600" cy="450850"/>
                           </a:xfrm>
                           <a:prstGeom prst="roundRect">
@@ -2822,6 +2838,14 @@
                                 </w:rPr>
                                 <w:t>cmpOperators</w:t>
                               </w:r>
+                              <w:r>
+                                <w:rPr>
+                                  <w:rFonts w:eastAsia="Calibri"/>
+                                  <w:sz w:val="22"/>
+                                  <w:szCs w:val="22"/>
+                                </w:rPr>
+                                <w:t>Start</w:t>
+                              </w:r>
                               <w:proofErr w:type="spellEnd"/>
                               <w:proofErr w:type="gramEnd"/>
                             </w:p>
@@ -2839,7 +2863,7 @@
                         <wps:cNvSpPr/>
                         <wps:spPr>
                           <a:xfrm>
-                            <a:off x="3461045" y="7187860"/>
+                            <a:off x="4120810" y="7405659"/>
                             <a:ext cx="422910" cy="435610"/>
                           </a:xfrm>
                           <a:prstGeom prst="roundRect">
@@ -2895,8 +2919,8 @@
                         <wps:cNvSpPr txBox="1"/>
                         <wps:spPr>
                           <a:xfrm>
-                            <a:off x="1200445" y="6806860"/>
-                            <a:ext cx="857250" cy="543560"/>
+                            <a:off x="1411900" y="6758598"/>
+                            <a:ext cx="391500" cy="305824"/>
                           </a:xfrm>
                           <a:prstGeom prst="rect">
                             <a:avLst/>
@@ -2933,7 +2957,7 @@
                                 <w:spacing w:before="0" w:beforeAutospacing="0" w:after="160" w:afterAutospacing="0" w:line="252" w:lineRule="auto"/>
                               </w:pPr>
                               <w:r>
-                                <w:t>== =&gt; =&lt; &lt; &gt; !=</w:t>
+                                <w:t>=</w:t>
                               </w:r>
                             </w:p>
                           </w:txbxContent>
@@ -2947,50 +2971,17 @@
                       </wps:wsp>
                       <wps:wsp>
                         <wps:cNvPr id="76" name="Straight Arrow Connector 76"/>
-                        <wps:cNvCnPr/>
+                        <wps:cNvCnPr>
+                          <a:stCxn id="70" idx="3"/>
+                          <a:endCxn id="73" idx="1"/>
+                        </wps:cNvCnPr>
                         <wps:spPr>
                           <a:xfrm flipV="1">
-                            <a:off x="3065440" y="7405665"/>
-                            <a:ext cx="395605" cy="20955"/>
+                            <a:off x="3151800" y="7623271"/>
+                            <a:ext cx="969010" cy="7128"/>
                           </a:xfrm>
                           <a:prstGeom prst="straightConnector1">
                             <a:avLst/>
-                          </a:prstGeom>
-                          <a:ln>
-                            <a:tailEnd type="triangle"/>
-                          </a:ln>
-                        </wps:spPr>
-                        <wps:style>
-                          <a:lnRef idx="1">
-                            <a:schemeClr val="accent1"/>
-                          </a:lnRef>
-                          <a:fillRef idx="0">
-                            <a:schemeClr val="accent1"/>
-                          </a:fillRef>
-                          <a:effectRef idx="0">
-                            <a:schemeClr val="accent1"/>
-                          </a:effectRef>
-                          <a:fontRef idx="minor">
-                            <a:schemeClr val="tx1"/>
-                          </a:fontRef>
-                        </wps:style>
-                        <wps:bodyPr/>
-                      </wps:wsp>
-                      <wps:wsp>
-                        <wps:cNvPr id="77" name="Elbow Connector 77"/>
-                        <wps:cNvCnPr>
-                          <a:stCxn id="3" idx="3"/>
-                          <a:endCxn id="72" idx="1"/>
-                        </wps:cNvCnPr>
-                        <wps:spPr>
-                          <a:xfrm>
-                            <a:off x="1022350" y="3940175"/>
-                            <a:ext cx="1168695" cy="3479460"/>
-                          </a:xfrm>
-                          <a:prstGeom prst="bentConnector3">
-                            <a:avLst>
-                              <a:gd name="adj1" fmla="val -2161"/>
-                            </a:avLst>
                           </a:prstGeom>
                           <a:ln>
                             <a:tailEnd type="triangle"/>
@@ -3741,6 +3732,430 @@
                           <a:noAutofit/>
                         </wps:bodyPr>
                       </wps:wsp>
+                      <wps:wsp>
+                        <wps:cNvPr id="70" name="Rounded Rectangle 70"/>
+                        <wps:cNvSpPr/>
+                        <wps:spPr>
+                          <a:xfrm>
+                            <a:off x="2288200" y="7405485"/>
+                            <a:ext cx="863600" cy="450215"/>
+                          </a:xfrm>
+                          <a:prstGeom prst="roundRect">
+                            <a:avLst/>
+                          </a:prstGeom>
+                        </wps:spPr>
+                        <wps:style>
+                          <a:lnRef idx="2">
+                            <a:schemeClr val="accent1">
+                              <a:shade val="50000"/>
+                            </a:schemeClr>
+                          </a:lnRef>
+                          <a:fillRef idx="1">
+                            <a:schemeClr val="accent1"/>
+                          </a:fillRef>
+                          <a:effectRef idx="0">
+                            <a:schemeClr val="accent1"/>
+                          </a:effectRef>
+                          <a:fontRef idx="minor">
+                            <a:schemeClr val="lt1"/>
+                          </a:fontRef>
+                        </wps:style>
+                        <wps:txbx>
+                          <w:txbxContent>
+                            <w:p>
+                              <w:pPr>
+                                <w:pStyle w:val="NormalWeb"/>
+                                <w:spacing w:before="0" w:beforeAutospacing="0" w:after="0" w:afterAutospacing="0" w:line="252" w:lineRule="auto"/>
+                                <w:jc w:val="center"/>
+                              </w:pPr>
+                              <w:r>
+                                <w:rPr>
+                                  <w:rFonts w:eastAsia="Calibri"/>
+                                  <w:sz w:val="22"/>
+                                  <w:szCs w:val="22"/>
+                                </w:rPr>
+                                <w:t>cmpOperators2</w:t>
+                              </w:r>
+                            </w:p>
+                          </w:txbxContent>
+                        </wps:txbx>
+                        <wps:bodyPr rot="0" spcFirstLastPara="0" vert="horz" wrap="square" lIns="91440" tIns="45720" rIns="91440" bIns="45720" numCol="1" spcCol="0" rtlCol="0" fromWordArt="0" anchor="ctr" anchorCtr="0" forceAA="0" compatLnSpc="1">
+                          <a:prstTxWarp prst="textNoShape">
+                            <a:avLst/>
+                          </a:prstTxWarp>
+                          <a:noAutofit/>
+                        </wps:bodyPr>
+                      </wps:wsp>
+                      <wps:wsp>
+                        <wps:cNvPr id="71" name="Text Box 6"/>
+                        <wps:cNvSpPr txBox="1"/>
+                        <wps:spPr>
+                          <a:xfrm>
+                            <a:off x="1418250" y="7291990"/>
+                            <a:ext cx="429600" cy="308960"/>
+                          </a:xfrm>
+                          <a:prstGeom prst="rect">
+                            <a:avLst/>
+                          </a:prstGeom>
+                          <a:solidFill>
+                            <a:schemeClr val="lt1"/>
+                          </a:solidFill>
+                          <a:ln w="6350">
+                            <a:solidFill>
+                              <a:prstClr val="black"/>
+                            </a:solidFill>
+                          </a:ln>
+                          <a:effectLst/>
+                        </wps:spPr>
+                        <wps:style>
+                          <a:lnRef idx="0">
+                            <a:schemeClr val="accent1"/>
+                          </a:lnRef>
+                          <a:fillRef idx="0">
+                            <a:schemeClr val="accent1"/>
+                          </a:fillRef>
+                          <a:effectRef idx="0">
+                            <a:schemeClr val="accent1"/>
+                          </a:effectRef>
+                          <a:fontRef idx="minor">
+                            <a:schemeClr val="dk1"/>
+                          </a:fontRef>
+                        </wps:style>
+                        <wps:txbx>
+                          <w:txbxContent>
+                            <w:p>
+                              <w:pPr>
+                                <w:pStyle w:val="NormalWeb"/>
+                                <w:spacing w:before="0" w:beforeAutospacing="0" w:after="160" w:afterAutospacing="0" w:line="252" w:lineRule="auto"/>
+                              </w:pPr>
+                              <w:r>
+                                <w:rPr>
+                                  <w:rFonts w:eastAsia="Times New Roman"/>
+                                </w:rPr>
+                                <w:t>&lt; &gt;</w:t>
+                              </w:r>
+                            </w:p>
+                          </w:txbxContent>
+                        </wps:txbx>
+                        <wps:bodyPr rot="0" spcFirstLastPara="0" vert="horz" wrap="square" lIns="91440" tIns="45720" rIns="91440" bIns="45720" numCol="1" spcCol="0" rtlCol="0" fromWordArt="0" anchor="t" anchorCtr="0" forceAA="0" compatLnSpc="1">
+                          <a:prstTxWarp prst="textNoShape">
+                            <a:avLst/>
+                          </a:prstTxWarp>
+                          <a:noAutofit/>
+                        </wps:bodyPr>
+                      </wps:wsp>
+                      <wps:wsp>
+                        <wps:cNvPr id="5" name="Elbow Connector 5"/>
+                        <wps:cNvCnPr>
+                          <a:stCxn id="3" idx="3"/>
+                          <a:endCxn id="72" idx="1"/>
+                        </wps:cNvCnPr>
+                        <wps:spPr>
+                          <a:xfrm>
+                            <a:off x="1022350" y="3940076"/>
+                            <a:ext cx="1265850" cy="3170137"/>
+                          </a:xfrm>
+                          <a:prstGeom prst="bentConnector3">
+                            <a:avLst>
+                              <a:gd name="adj1" fmla="val -666"/>
+                            </a:avLst>
+                          </a:prstGeom>
+                          <a:ln>
+                            <a:tailEnd type="triangle"/>
+                          </a:ln>
+                        </wps:spPr>
+                        <wps:style>
+                          <a:lnRef idx="1">
+                            <a:schemeClr val="accent1"/>
+                          </a:lnRef>
+                          <a:fillRef idx="0">
+                            <a:schemeClr val="accent1"/>
+                          </a:fillRef>
+                          <a:effectRef idx="0">
+                            <a:schemeClr val="accent1"/>
+                          </a:effectRef>
+                          <a:fontRef idx="minor">
+                            <a:schemeClr val="tx1"/>
+                          </a:fontRef>
+                        </wps:style>
+                        <wps:bodyPr/>
+                      </wps:wsp>
+                      <wps:wsp>
+                        <wps:cNvPr id="9" name="Elbow Connector 9"/>
+                        <wps:cNvCnPr>
+                          <a:stCxn id="3" idx="3"/>
+                          <a:endCxn id="70" idx="1"/>
+                        </wps:cNvCnPr>
+                        <wps:spPr>
+                          <a:xfrm>
+                            <a:off x="1022350" y="3940076"/>
+                            <a:ext cx="1265850" cy="3690323"/>
+                          </a:xfrm>
+                          <a:prstGeom prst="bentConnector3">
+                            <a:avLst>
+                              <a:gd name="adj1" fmla="val 1341"/>
+                            </a:avLst>
+                          </a:prstGeom>
+                          <a:ln>
+                            <a:tailEnd type="triangle"/>
+                          </a:ln>
+                        </wps:spPr>
+                        <wps:style>
+                          <a:lnRef idx="1">
+                            <a:schemeClr val="accent1"/>
+                          </a:lnRef>
+                          <a:fillRef idx="0">
+                            <a:schemeClr val="accent1"/>
+                          </a:fillRef>
+                          <a:effectRef idx="0">
+                            <a:schemeClr val="accent1"/>
+                          </a:effectRef>
+                          <a:fontRef idx="minor">
+                            <a:schemeClr val="tx1"/>
+                          </a:fontRef>
+                        </wps:style>
+                        <wps:bodyPr/>
+                      </wps:wsp>
+                      <wps:wsp>
+                        <wps:cNvPr id="75" name="Text Box 6"/>
+                        <wps:cNvSpPr txBox="1"/>
+                        <wps:spPr>
+                          <a:xfrm>
+                            <a:off x="3247050" y="6904296"/>
+                            <a:ext cx="620100" cy="353577"/>
+                          </a:xfrm>
+                          <a:prstGeom prst="rect">
+                            <a:avLst/>
+                          </a:prstGeom>
+                          <a:solidFill>
+                            <a:schemeClr val="lt1"/>
+                          </a:solidFill>
+                          <a:ln w="6350">
+                            <a:solidFill>
+                              <a:prstClr val="black"/>
+                            </a:solidFill>
+                          </a:ln>
+                          <a:effectLst/>
+                        </wps:spPr>
+                        <wps:style>
+                          <a:lnRef idx="0">
+                            <a:schemeClr val="accent1"/>
+                          </a:lnRef>
+                          <a:fillRef idx="0">
+                            <a:schemeClr val="accent1"/>
+                          </a:fillRef>
+                          <a:effectRef idx="0">
+                            <a:schemeClr val="accent1"/>
+                          </a:effectRef>
+                          <a:fontRef idx="minor">
+                            <a:schemeClr val="dk1"/>
+                          </a:fontRef>
+                        </wps:style>
+                        <wps:txbx>
+                          <w:txbxContent>
+                            <w:p>
+                              <w:pPr>
+                                <w:pStyle w:val="NormalWeb"/>
+                                <w:spacing w:before="0" w:beforeAutospacing="0" w:after="160" w:afterAutospacing="0" w:line="252" w:lineRule="auto"/>
+                              </w:pPr>
+                              <w:r>
+                                <w:rPr>
+                                  <w:rFonts w:eastAsia="Times New Roman"/>
+                                </w:rPr>
+                                <w:t>&lt; &gt; !</w:t>
+                              </w:r>
+                            </w:p>
+                          </w:txbxContent>
+                        </wps:txbx>
+                        <wps:bodyPr rot="0" spcFirstLastPara="0" vert="horz" wrap="square" lIns="91440" tIns="45720" rIns="91440" bIns="45720" numCol="1" spcCol="0" rtlCol="0" fromWordArt="0" anchor="t" anchorCtr="0" forceAA="0" compatLnSpc="1">
+                          <a:prstTxWarp prst="textNoShape">
+                            <a:avLst/>
+                          </a:prstTxWarp>
+                          <a:noAutofit/>
+                        </wps:bodyPr>
+                      </wps:wsp>
+                      <wps:wsp>
+                        <wps:cNvPr id="93" name="Rounded Rectangle 93"/>
+                        <wps:cNvSpPr/>
+                        <wps:spPr>
+                          <a:xfrm>
+                            <a:off x="3918245" y="6873356"/>
+                            <a:ext cx="863600" cy="450215"/>
+                          </a:xfrm>
+                          <a:prstGeom prst="roundRect">
+                            <a:avLst/>
+                          </a:prstGeom>
+                        </wps:spPr>
+                        <wps:style>
+                          <a:lnRef idx="2">
+                            <a:schemeClr val="accent1">
+                              <a:shade val="50000"/>
+                            </a:schemeClr>
+                          </a:lnRef>
+                          <a:fillRef idx="1">
+                            <a:schemeClr val="accent1"/>
+                          </a:fillRef>
+                          <a:effectRef idx="0">
+                            <a:schemeClr val="accent1"/>
+                          </a:effectRef>
+                          <a:fontRef idx="minor">
+                            <a:schemeClr val="lt1"/>
+                          </a:fontRef>
+                        </wps:style>
+                        <wps:txbx>
+                          <w:txbxContent>
+                            <w:p>
+                              <w:pPr>
+                                <w:pStyle w:val="NormalWeb"/>
+                                <w:spacing w:before="0" w:beforeAutospacing="0" w:after="0" w:afterAutospacing="0" w:line="252" w:lineRule="auto"/>
+                                <w:jc w:val="center"/>
+                              </w:pPr>
+                              <w:proofErr w:type="spellStart"/>
+                              <w:proofErr w:type="gramStart"/>
+                              <w:r>
+                                <w:rPr>
+                                  <w:rFonts w:eastAsia="Calibri"/>
+                                  <w:sz w:val="22"/>
+                                  <w:szCs w:val="22"/>
+                                </w:rPr>
+                                <w:t>cmpOperatorsEnd</w:t>
+                              </w:r>
+                              <w:proofErr w:type="spellEnd"/>
+                              <w:proofErr w:type="gramEnd"/>
+                            </w:p>
+                          </w:txbxContent>
+                        </wps:txbx>
+                        <wps:bodyPr rot="0" spcFirstLastPara="0" vert="horz" wrap="square" lIns="91440" tIns="45720" rIns="91440" bIns="45720" numCol="1" spcCol="0" rtlCol="0" fromWordArt="0" anchor="ctr" anchorCtr="0" forceAA="0" compatLnSpc="1">
+                          <a:prstTxWarp prst="textNoShape">
+                            <a:avLst/>
+                          </a:prstTxWarp>
+                          <a:noAutofit/>
+                        </wps:bodyPr>
+                      </wps:wsp>
+                      <wps:wsp>
+                        <wps:cNvPr id="10" name="Straight Arrow Connector 10"/>
+                        <wps:cNvCnPr>
+                          <a:stCxn id="72" idx="3"/>
+                          <a:endCxn id="93" idx="1"/>
+                        </wps:cNvCnPr>
+                        <wps:spPr>
+                          <a:xfrm flipV="1">
+                            <a:off x="3151800" y="7098283"/>
+                            <a:ext cx="766445" cy="11930"/>
+                          </a:xfrm>
+                          <a:prstGeom prst="straightConnector1">
+                            <a:avLst/>
+                          </a:prstGeom>
+                          <a:ln>
+                            <a:tailEnd type="triangle"/>
+                          </a:ln>
+                        </wps:spPr>
+                        <wps:style>
+                          <a:lnRef idx="1">
+                            <a:schemeClr val="accent1"/>
+                          </a:lnRef>
+                          <a:fillRef idx="0">
+                            <a:schemeClr val="accent1"/>
+                          </a:fillRef>
+                          <a:effectRef idx="0">
+                            <a:schemeClr val="accent1"/>
+                          </a:effectRef>
+                          <a:fontRef idx="minor">
+                            <a:schemeClr val="tx1"/>
+                          </a:fontRef>
+                        </wps:style>
+                        <wps:bodyPr/>
+                      </wps:wsp>
+                      <wps:wsp>
+                        <wps:cNvPr id="94" name="Rounded Rectangle 94"/>
+                        <wps:cNvSpPr/>
+                        <wps:spPr>
+                          <a:xfrm>
+                            <a:off x="4752000" y="6386685"/>
+                            <a:ext cx="422910" cy="434975"/>
+                          </a:xfrm>
+                          <a:prstGeom prst="roundRect">
+                            <a:avLst/>
+                          </a:prstGeom>
+                        </wps:spPr>
+                        <wps:style>
+                          <a:lnRef idx="2">
+                            <a:schemeClr val="accent1">
+                              <a:shade val="50000"/>
+                            </a:schemeClr>
+                          </a:lnRef>
+                          <a:fillRef idx="1">
+                            <a:schemeClr val="accent1"/>
+                          </a:fillRef>
+                          <a:effectRef idx="0">
+                            <a:schemeClr val="accent1"/>
+                          </a:effectRef>
+                          <a:fontRef idx="minor">
+                            <a:schemeClr val="lt1"/>
+                          </a:fontRef>
+                        </wps:style>
+                        <wps:txbx>
+                          <w:txbxContent>
+                            <w:p>
+                              <w:pPr>
+                                <w:pStyle w:val="NormalWeb"/>
+                                <w:spacing w:before="0" w:beforeAutospacing="0" w:after="0" w:afterAutospacing="0" w:line="252" w:lineRule="auto"/>
+                                <w:jc w:val="center"/>
+                              </w:pPr>
+                              <w:proofErr w:type="gramStart"/>
+                              <w:r>
+                                <w:rPr>
+                                  <w:rFonts w:eastAsia="Calibri"/>
+                                  <w:sz w:val="22"/>
+                                  <w:szCs w:val="22"/>
+                                </w:rPr>
+                                <w:t>out</w:t>
+                              </w:r>
+                              <w:proofErr w:type="gramEnd"/>
+                            </w:p>
+                          </w:txbxContent>
+                        </wps:txbx>
+                        <wps:bodyPr rot="0" spcFirstLastPara="0" vert="horz" wrap="square" lIns="91440" tIns="45720" rIns="91440" bIns="45720" numCol="1" spcCol="0" rtlCol="0" fromWordArt="0" anchor="ctr" anchorCtr="0" forceAA="0" compatLnSpc="1">
+                          <a:prstTxWarp prst="textNoShape">
+                            <a:avLst/>
+                          </a:prstTxWarp>
+                          <a:noAutofit/>
+                        </wps:bodyPr>
+                      </wps:wsp>
+                      <wps:wsp>
+                        <wps:cNvPr id="11" name="Straight Arrow Connector 11"/>
+                        <wps:cNvCnPr>
+                          <a:stCxn id="93" idx="3"/>
+                          <a:endCxn id="94" idx="2"/>
+                        </wps:cNvCnPr>
+                        <wps:spPr>
+                          <a:xfrm flipV="1">
+                            <a:off x="4781845" y="6821487"/>
+                            <a:ext cx="181610" cy="276796"/>
+                          </a:xfrm>
+                          <a:prstGeom prst="straightConnector1">
+                            <a:avLst/>
+                          </a:prstGeom>
+                          <a:ln>
+                            <a:tailEnd type="triangle"/>
+                          </a:ln>
+                        </wps:spPr>
+                        <wps:style>
+                          <a:lnRef idx="1">
+                            <a:schemeClr val="accent1"/>
+                          </a:lnRef>
+                          <a:fillRef idx="0">
+                            <a:schemeClr val="accent1"/>
+                          </a:fillRef>
+                          <a:effectRef idx="0">
+                            <a:schemeClr val="accent1"/>
+                          </a:effectRef>
+                          <a:fontRef idx="minor">
+                            <a:schemeClr val="tx1"/>
+                          </a:fontRef>
+                        </wps:style>
+                        <wps:bodyPr/>
+                      </wps:wsp>
                     </wpc:wpc>
                   </a:graphicData>
                 </a:graphic>
@@ -3749,7 +4164,7 @@
           </mc:Choice>
           <mc:Fallback>
             <w:pict>
-              <v:group id="Canvas 1" o:spid="_x0000_s1026" editas="canvas" style="width:435pt;height:625.8pt;mso-position-horizontal-relative:char;mso-position-vertical-relative:line" coordsize="55245,79476" o:gfxdata="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">
+              <v:group id="Canvas 1" o:spid="_x0000_s1026" editas="canvas" style="width:435pt;height:625.8pt;mso-position-horizontal-relative:char;mso-position-vertical-relative:line" coordsize="55245,79476" o:gfxdata="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">
                 <v:shapetype id="_x0000_t75" coordsize="21600,21600" o:spt="75" o:preferrelative="t" path="m@4@5l@4@11@9@11@9@5xe" filled="f" stroked="f">
                   <v:stroke joinstyle="miter"/>
                   <v:formulas>
@@ -4488,7 +4903,23 @@
                             <w:sz w:val="18"/>
                             <w:szCs w:val="18"/>
                           </w:rPr>
-                          <w:t>+ - * / ! % ^ &amp; -&gt; . ( )</w:t>
+                          <w:t xml:space="preserve">+ - * / ! </w:t>
+                        </w:r>
+                        <w:r>
+                          <w:rPr>
+                            <w:sz w:val="18"/>
+                            <w:szCs w:val="18"/>
+                          </w:rPr>
+                          <w:t xml:space="preserve">% ^ &amp; </w:t>
+                        </w:r>
+                        <w:bookmarkStart w:id="1" w:name="_GoBack"/>
+                        <w:bookmarkEnd w:id="1"/>
+                        <w:r>
+                          <w:rPr>
+                            <w:sz w:val="18"/>
+                            <w:szCs w:val="18"/>
+                          </w:rPr>
+                          <w:t xml:space="preserve"> . ( )</w:t>
                         </w:r>
                         <w:r>
                           <w:rPr>
@@ -4507,7 +4938,7 @@
                 <v:shape id="Straight Arrow Connector 66" o:spid="_x0000_s1075" type="#_x0000_t32" style="position:absolute;left:29273;top:65890;width:3959;height:213;flip:y;visibility:visible;mso-wrap-style:square" o:connectortype="straight" o:gfxdata="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" strokecolor="#5b9bd5 [3204]" strokeweight=".5pt">
                   <v:stroke endarrow="block" joinstyle="miter"/>
                 </v:shape>
-                <v:roundrect id="Rounded Rectangle 72" o:spid="_x0000_s1076" style="position:absolute;left:21910;top:71942;width:8636;height:4508;visibility:visible;mso-wrap-style:square;v-text-anchor:middle" arcsize="10923f" o:gfxdata="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" fillcolor="#5b9bd5 [3204]" strokecolor="#1f4d78 [1604]" strokeweight="1pt">
+                <v:roundrect id="Rounded Rectangle 72" o:spid="_x0000_s1076" style="position:absolute;left:22882;top:68849;width:8636;height:4509;visibility:visible;mso-wrap-style:square;v-text-anchor:middle" arcsize="10923f" o:gfxdata="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" fillcolor="#5b9bd5 [3204]" strokecolor="#1f4d78 [1604]" strokeweight="1pt">
                   <v:stroke joinstyle="miter"/>
                   <v:textbox>
                     <w:txbxContent>
@@ -4527,13 +4958,21 @@
                           </w:rPr>
                           <w:t>cmpOperators</w:t>
                         </w:r>
+                        <w:r>
+                          <w:rPr>
+                            <w:rFonts w:eastAsia="Calibri"/>
+                            <w:sz w:val="22"/>
+                            <w:szCs w:val="22"/>
+                          </w:rPr>
+                          <w:t>Start</w:t>
+                        </w:r>
                         <w:proofErr w:type="spellEnd"/>
                         <w:proofErr w:type="gramEnd"/>
                       </w:p>
                     </w:txbxContent>
                   </v:textbox>
                 </v:roundrect>
-                <v:roundrect id="Rounded Rectangle 73" o:spid="_x0000_s1077" style="position:absolute;left:34610;top:71878;width:4229;height:4356;visibility:visible;mso-wrap-style:square;v-text-anchor:middle" arcsize="10923f" o:gfxdata="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" fillcolor="#5b9bd5 [3204]" strokecolor="#1f4d78 [1604]" strokeweight="1pt">
+                <v:roundrect id="Rounded Rectangle 73" o:spid="_x0000_s1077" style="position:absolute;left:41208;top:74056;width:4229;height:4356;visibility:visible;mso-wrap-style:square;v-text-anchor:middle" arcsize="10923f" o:gfxdata="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" fillcolor="#5b9bd5 [3204]" strokecolor="#1f4d78 [1604]" strokeweight="1pt">
                   <v:stroke joinstyle="miter"/>
                   <v:textbox>
                     <w:txbxContent>
@@ -4557,7 +4996,7 @@
                     </w:txbxContent>
                   </v:textbox>
                 </v:roundrect>
-                <v:shape id="Text Box 6" o:spid="_x0000_s1078" type="#_x0000_t202" style="position:absolute;left:12004;top:68068;width:8572;height:5436;visibility:visible;mso-wrap-style:square;v-text-anchor:top" o:gfxdata="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" fillcolor="white [3201]" strokeweight=".5pt">
+                <v:shape id="Text Box 6" o:spid="_x0000_s1078" type="#_x0000_t202" style="position:absolute;left:14119;top:67585;width:3915;height:3059;visibility:visible;mso-wrap-style:square;v-text-anchor:top" o:gfxdata="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" fillcolor="white [3201]" strokeweight=".5pt">
                   <v:textbox>
                     <w:txbxContent>
                       <w:p>
@@ -4566,19 +5005,16 @@
                           <w:spacing w:before="0" w:beforeAutospacing="0" w:after="160" w:afterAutospacing="0" w:line="252" w:lineRule="auto"/>
                         </w:pPr>
                         <w:r>
-                          <w:t>== =&gt; =&lt; &lt; &gt; !=</w:t>
+                          <w:t>=</w:t>
                         </w:r>
                       </w:p>
                     </w:txbxContent>
                   </v:textbox>
                 </v:shape>
-                <v:shape id="Straight Arrow Connector 76" o:spid="_x0000_s1079" type="#_x0000_t32" style="position:absolute;left:30654;top:74056;width:3956;height:210;flip:y;visibility:visible;mso-wrap-style:square" o:connectortype="straight" o:gfxdata="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" strokecolor="#5b9bd5 [3204]" strokeweight=".5pt">
+                <v:shape id="Straight Arrow Connector 76" o:spid="_x0000_s1079" type="#_x0000_t32" style="position:absolute;left:31518;top:76232;width:9690;height:71;flip:y;visibility:visible;mso-wrap-style:square" o:connectortype="straight" o:gfxdata="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" strokecolor="#5b9bd5 [3204]" strokeweight=".5pt">
                   <v:stroke endarrow="block" joinstyle="miter"/>
                 </v:shape>
-                <v:shape id="Elbow Connector 77" o:spid="_x0000_s1080" type="#_x0000_t34" style="position:absolute;left:10223;top:39401;width:11687;height:34795;visibility:visible;mso-wrap-style:square" o:connectortype="elbow" o:gfxdata="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" adj="-467" strokecolor="#5b9bd5 [3204]" strokeweight=".5pt">
-                  <v:stroke endarrow="block"/>
-                </v:shape>
-                <v:roundrect id="Rounded Rectangle 78" o:spid="_x0000_s1081" style="position:absolute;left:14436;top:13674;width:8636;height:4502;visibility:visible;mso-wrap-style:square;v-text-anchor:middle" arcsize="10923f" o:gfxdata="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" fillcolor="#5b9bd5 [3204]" strokecolor="#1f4d78 [1604]" strokeweight="1pt">
+                <v:roundrect id="Rounded Rectangle 78" o:spid="_x0000_s1080" style="position:absolute;left:14436;top:13674;width:8636;height:4502;visibility:visible;mso-wrap-style:square;v-text-anchor:middle" arcsize="10923f" o:gfxdata="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" fillcolor="#5b9bd5 [3204]" strokecolor="#1f4d78 [1604]" strokeweight="1pt">
                   <v:stroke joinstyle="miter"/>
                   <v:textbox>
                     <w:txbxContent>
@@ -4604,7 +5040,7 @@
                     </w:txbxContent>
                   </v:textbox>
                 </v:roundrect>
-                <v:shape id="Text Box 6" o:spid="_x0000_s1082" type="#_x0000_t202" style="position:absolute;left:10690;top:12404;width:3683;height:2470;visibility:visible;mso-wrap-style:square;v-text-anchor:top" o:gfxdata="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" fillcolor="white [3201]" strokeweight=".5pt">
+                <v:shape id="Text Box 6" o:spid="_x0000_s1081" type="#_x0000_t202" style="position:absolute;left:10690;top:12404;width:3683;height:2470;visibility:visible;mso-wrap-style:square;v-text-anchor:top" o:gfxdata="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" fillcolor="white [3201]" strokeweight=".5pt">
                   <v:textbox>
                     <w:txbxContent>
                       <w:p>
@@ -4624,10 +5060,10 @@
                     </w:txbxContent>
                   </v:textbox>
                 </v:shape>
-                <v:shape id="Elbow Connector 80" o:spid="_x0000_s1083" type="#_x0000_t33" style="position:absolute;left:624;top:25588;width:23475;height:4149;rotation:90;flip:x y;visibility:visible;mso-wrap-style:square" o:connectortype="elbow" o:gfxdata="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" strokecolor="#5b9bd5 [3204]" strokeweight=".5pt">
+                <v:shape id="Elbow Connector 80" o:spid="_x0000_s1082" type="#_x0000_t33" style="position:absolute;left:624;top:25588;width:23475;height:4149;rotation:90;flip:x y;visibility:visible;mso-wrap-style:square" o:connectortype="elbow" o:gfxdata="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" strokecolor="#5b9bd5 [3204]" strokeweight=".5pt">
                   <v:stroke endarrow="block"/>
                 </v:shape>
-                <v:roundrect id="Rounded Rectangle 81" o:spid="_x0000_s1084" style="position:absolute;left:26184;top:13674;width:8636;height:4496;visibility:visible;mso-wrap-style:square;v-text-anchor:middle" arcsize="10923f" o:gfxdata="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" fillcolor="#5b9bd5 [3204]" strokecolor="#1f4d78 [1604]" strokeweight="1pt">
+                <v:roundrect id="Rounded Rectangle 81" o:spid="_x0000_s1083" style="position:absolute;left:26184;top:13674;width:8636;height:4496;visibility:visible;mso-wrap-style:square;v-text-anchor:middle" arcsize="10923f" o:gfxdata="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" fillcolor="#5b9bd5 [3204]" strokecolor="#1f4d78 [1604]" strokeweight="1pt">
                   <v:stroke joinstyle="miter"/>
                   <v:textbox>
                     <w:txbxContent>
@@ -4653,13 +5089,13 @@
                     </w:txbxContent>
                   </v:textbox>
                 </v:roundrect>
-                <v:shape id="Straight Arrow Connector 82" o:spid="_x0000_s1085" type="#_x0000_t32" style="position:absolute;left:23072;top:15921;width:3112;height:4;flip:y;visibility:visible;mso-wrap-style:square" o:connectortype="straight" o:gfxdata="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" strokecolor="#5b9bd5 [3204]" strokeweight=".5pt">
+                <v:shape id="Straight Arrow Connector 82" o:spid="_x0000_s1084" type="#_x0000_t32" style="position:absolute;left:23072;top:15921;width:3112;height:4;flip:y;visibility:visible;mso-wrap-style:square" o:connectortype="straight" o:gfxdata="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" strokecolor="#5b9bd5 [3204]" strokeweight=".5pt">
                   <v:stroke endarrow="block" joinstyle="miter"/>
                 </v:shape>
-                <v:oval id="Oval 83" o:spid="_x0000_s1086" style="position:absolute;left:24787;top:17865;width:2286;height:2280;visibility:visible;mso-wrap-style:square;v-text-anchor:middle" o:gfxdata="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" fillcolor="white [3201]" strokecolor="#5b9bd5 [3204]" strokeweight="1pt">
+                <v:oval id="Oval 83" o:spid="_x0000_s1085" style="position:absolute;left:24787;top:17865;width:2286;height:2280;visibility:visible;mso-wrap-style:square;v-text-anchor:middle" o:gfxdata="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" fillcolor="white [3201]" strokecolor="#5b9bd5 [3204]" strokeweight="1pt">
                   <v:stroke joinstyle="miter"/>
                 </v:oval>
-                <v:roundrect id="Rounded Rectangle 84" o:spid="_x0000_s1087" style="position:absolute;left:36915;top:14119;width:8636;height:4495;visibility:visible;mso-wrap-style:square;v-text-anchor:middle" arcsize="10923f" o:gfxdata="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" fillcolor="#5b9bd5 [3204]" strokecolor="#1f4d78 [1604]" strokeweight="1pt">
+                <v:roundrect id="Rounded Rectangle 84" o:spid="_x0000_s1086" style="position:absolute;left:36915;top:14119;width:8636;height:4495;visibility:visible;mso-wrap-style:square;v-text-anchor:middle" arcsize="10923f" o:gfxdata="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" fillcolor="#5b9bd5 [3204]" strokecolor="#1f4d78 [1604]" strokeweight="1pt">
                   <v:stroke joinstyle="miter"/>
                   <v:textbox>
                     <w:txbxContent>
@@ -4685,7 +5121,7 @@
                     </w:txbxContent>
                   </v:textbox>
                 </v:roundrect>
-                <v:roundrect id="Rounded Rectangle 85" o:spid="_x0000_s1088" style="position:absolute;left:47329;top:17421;width:4229;height:4356;visibility:visible;mso-wrap-style:square;v-text-anchor:middle" arcsize="10923f" o:gfxdata="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" fillcolor="#5b9bd5 [3204]" strokecolor="#1f4d78 [1604]" strokeweight="1pt">
+                <v:roundrect id="Rounded Rectangle 85" o:spid="_x0000_s1087" style="position:absolute;left:47329;top:17421;width:4229;height:4356;visibility:visible;mso-wrap-style:square;v-text-anchor:middle" arcsize="10923f" o:gfxdata="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" fillcolor="#5b9bd5 [3204]" strokecolor="#1f4d78 [1604]" strokeweight="1pt">
                   <v:stroke joinstyle="miter"/>
                   <v:textbox>
                     <w:txbxContent>
@@ -4709,13 +5145,13 @@
                     </w:txbxContent>
                   </v:textbox>
                 </v:roundrect>
-                <v:shape id="Straight Arrow Connector 86" o:spid="_x0000_s1089" type="#_x0000_t32" style="position:absolute;left:45805;top:16319;width:3639;height:1101;visibility:visible;mso-wrap-style:square" o:connectortype="straight" o:gfxdata="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" strokecolor="#5b9bd5 [3204]" strokeweight=".5pt">
+                <v:shape id="Straight Arrow Connector 86" o:spid="_x0000_s1088" type="#_x0000_t32" style="position:absolute;left:45805;top:16319;width:3639;height:1101;visibility:visible;mso-wrap-style:square" o:connectortype="straight" o:gfxdata="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" strokecolor="#5b9bd5 [3204]" strokeweight=".5pt">
                   <v:stroke endarrow="block" joinstyle="miter"/>
                 </v:shape>
-                <v:shape id="Straight Arrow Connector 87" o:spid="_x0000_s1090" type="#_x0000_t32" style="position:absolute;left:34820;top:15921;width:2095;height:445;visibility:visible;mso-wrap-style:square" o:connectortype="straight" o:gfxdata="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" strokecolor="#5b9bd5 [3204]" strokeweight=".5pt">
+                <v:shape id="Straight Arrow Connector 87" o:spid="_x0000_s1089" type="#_x0000_t32" style="position:absolute;left:34820;top:15921;width:2095;height:445;visibility:visible;mso-wrap-style:square" o:connectortype="straight" o:gfxdata="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" strokecolor="#5b9bd5 [3204]" strokeweight=".5pt">
                   <v:stroke endarrow="block" joinstyle="miter"/>
                 </v:shape>
-                <v:shape id="Text Box 6" o:spid="_x0000_s1091" type="#_x0000_t202" style="position:absolute;left:34610;top:12531;width:3683;height:2464;visibility:visible;mso-wrap-style:square;v-text-anchor:top" o:gfxdata="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" fillcolor="white [3201]" strokeweight=".5pt">
+                <v:shape id="Text Box 6" o:spid="_x0000_s1090" type="#_x0000_t202" style="position:absolute;left:34610;top:12531;width:3683;height:2464;visibility:visible;mso-wrap-style:square;v-text-anchor:top" o:gfxdata="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" fillcolor="white [3201]" strokeweight=".5pt">
                   <v:textbox>
                     <w:txbxContent>
                       <w:p>
@@ -4735,7 +5171,7 @@
                     </w:txbxContent>
                   </v:textbox>
                 </v:shape>
-                <v:shape id="Text Box 6" o:spid="_x0000_s1092" type="#_x0000_t202" style="position:absolute;left:22691;top:13292;width:4614;height:1948;visibility:visible;mso-wrap-style:square;v-text-anchor:top" o:gfxdata="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" fillcolor="white [3201]" strokeweight=".5pt">
+                <v:shape id="Text Box 6" o:spid="_x0000_s1091" type="#_x0000_t202" style="position:absolute;left:22691;top:13292;width:4614;height:1948;visibility:visible;mso-wrap-style:square;v-text-anchor:top" o:gfxdata="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" fillcolor="white [3201]" strokeweight=".5pt">
                   <v:textbox>
                     <w:txbxContent>
                       <w:p>
@@ -4755,7 +5191,7 @@
                     </w:txbxContent>
                   </v:textbox>
                 </v:shape>
-                <v:roundrect id="Rounded Rectangle 90" o:spid="_x0000_s1093" style="position:absolute;left:40938;top:31841;width:8636;height:4502;visibility:visible;mso-wrap-style:square;v-text-anchor:middle" arcsize="10923f" o:gfxdata="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" fillcolor="#5b9bd5 [3204]" strokecolor="#1f4d78 [1604]" strokeweight="1pt">
+                <v:roundrect id="Rounded Rectangle 90" o:spid="_x0000_s1092" style="position:absolute;left:40938;top:31841;width:8636;height:4502;visibility:visible;mso-wrap-style:square;v-text-anchor:middle" arcsize="10923f" o:gfxdata="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" fillcolor="#5b9bd5 [3204]" strokecolor="#1f4d78 [1604]" strokeweight="1pt">
                   <v:stroke joinstyle="miter"/>
                   <v:textbox>
                     <w:txbxContent>
@@ -4779,10 +5215,10 @@
                     </w:txbxContent>
                   </v:textbox>
                 </v:roundrect>
-                <v:shape id="Elbow Connector 91" o:spid="_x0000_s1094" type="#_x0000_t34" style="position:absolute;left:10223;top:34092;width:30715;height:5308;flip:y;visibility:visible;mso-wrap-style:square" o:connectortype="elbow" o:gfxdata="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" adj="-319" strokecolor="#5b9bd5 [3204]" strokeweight=".5pt">
+                <v:shape id="Elbow Connector 91" o:spid="_x0000_s1093" type="#_x0000_t34" style="position:absolute;left:10223;top:34092;width:30715;height:5308;flip:y;visibility:visible;mso-wrap-style:square" o:connectortype="elbow" o:gfxdata="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" adj="-319" strokecolor="#5b9bd5 [3204]" strokeweight=".5pt">
                   <v:stroke endarrow="block"/>
                 </v:shape>
-                <v:shape id="Text Box 6" o:spid="_x0000_s1095" type="#_x0000_t202" style="position:absolute;left:32407;top:32849;width:6775;height:2393;visibility:visible;mso-wrap-style:square;v-text-anchor:top" o:gfxdata="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" fillcolor="white [3201]" strokeweight=".5pt">
+                <v:shape id="Text Box 6" o:spid="_x0000_s1094" type="#_x0000_t202" style="position:absolute;left:32407;top:32849;width:6775;height:2393;visibility:visible;mso-wrap-style:square;v-text-anchor:top" o:gfxdata="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" fillcolor="white [3201]" strokeweight=".5pt">
                   <v:textbox>
                     <w:txbxContent>
                       <w:p>
@@ -4802,14 +5238,132 @@
                     </w:txbxContent>
                   </v:textbox>
                 </v:shape>
+                <v:roundrect id="Rounded Rectangle 70" o:spid="_x0000_s1095" style="position:absolute;left:22882;top:74054;width:8636;height:4503;visibility:visible;mso-wrap-style:square;v-text-anchor:middle" arcsize="10923f" o:gfxdata="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" fillcolor="#5b9bd5 [3204]" strokecolor="#1f4d78 [1604]" strokeweight="1pt">
+                  <v:stroke joinstyle="miter"/>
+                  <v:textbox>
+                    <w:txbxContent>
+                      <w:p>
+                        <w:pPr>
+                          <w:pStyle w:val="NormalWeb"/>
+                          <w:spacing w:before="0" w:beforeAutospacing="0" w:after="0" w:afterAutospacing="0" w:line="252" w:lineRule="auto"/>
+                          <w:jc w:val="center"/>
+                        </w:pPr>
+                        <w:r>
+                          <w:rPr>
+                            <w:rFonts w:eastAsia="Calibri"/>
+                            <w:sz w:val="22"/>
+                            <w:szCs w:val="22"/>
+                          </w:rPr>
+                          <w:t>cmpOperators2</w:t>
+                        </w:r>
+                      </w:p>
+                    </w:txbxContent>
+                  </v:textbox>
+                </v:roundrect>
+                <v:shape id="Text Box 6" o:spid="_x0000_s1096" type="#_x0000_t202" style="position:absolute;left:14182;top:72919;width:4296;height:3090;visibility:visible;mso-wrap-style:square;v-text-anchor:top" o:gfxdata="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" fillcolor="white [3201]" strokeweight=".5pt">
+                  <v:textbox>
+                    <w:txbxContent>
+                      <w:p>
+                        <w:pPr>
+                          <w:pStyle w:val="NormalWeb"/>
+                          <w:spacing w:before="0" w:beforeAutospacing="0" w:after="160" w:afterAutospacing="0" w:line="252" w:lineRule="auto"/>
+                        </w:pPr>
+                        <w:r>
+                          <w:rPr>
+                            <w:rFonts w:eastAsia="Times New Roman"/>
+                          </w:rPr>
+                          <w:t>&lt; &gt;</w:t>
+                        </w:r>
+                      </w:p>
+                    </w:txbxContent>
+                  </v:textbox>
+                </v:shape>
+                <v:shape id="Elbow Connector 5" o:spid="_x0000_s1097" type="#_x0000_t34" style="position:absolute;left:10223;top:39400;width:12659;height:31702;visibility:visible;mso-wrap-style:square" o:connectortype="elbow" o:gfxdata="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" adj="-144" strokecolor="#5b9bd5 [3204]" strokeweight=".5pt">
+                  <v:stroke endarrow="block"/>
+                </v:shape>
+                <v:shape id="Elbow Connector 9" o:spid="_x0000_s1098" type="#_x0000_t34" style="position:absolute;left:10223;top:39400;width:12659;height:36903;visibility:visible;mso-wrap-style:square" o:connectortype="elbow" o:gfxdata="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" adj="290" strokecolor="#5b9bd5 [3204]" strokeweight=".5pt">
+                  <v:stroke endarrow="block"/>
+                </v:shape>
+                <v:shape id="Text Box 6" o:spid="_x0000_s1099" type="#_x0000_t202" style="position:absolute;left:32470;top:69042;width:6201;height:3536;visibility:visible;mso-wrap-style:square;v-text-anchor:top" o:gfxdata="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" fillcolor="white [3201]" strokeweight=".5pt">
+                  <v:textbox>
+                    <w:txbxContent>
+                      <w:p>
+                        <w:pPr>
+                          <w:pStyle w:val="NormalWeb"/>
+                          <w:spacing w:before="0" w:beforeAutospacing="0" w:after="160" w:afterAutospacing="0" w:line="252" w:lineRule="auto"/>
+                        </w:pPr>
+                        <w:r>
+                          <w:rPr>
+                            <w:rFonts w:eastAsia="Times New Roman"/>
+                          </w:rPr>
+                          <w:t>&lt; &gt; !</w:t>
+                        </w:r>
+                      </w:p>
+                    </w:txbxContent>
+                  </v:textbox>
+                </v:shape>
+                <v:roundrect id="Rounded Rectangle 93" o:spid="_x0000_s1100" style="position:absolute;left:39182;top:68733;width:8636;height:4502;visibility:visible;mso-wrap-style:square;v-text-anchor:middle" arcsize="10923f" o:gfxdata="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" fillcolor="#5b9bd5 [3204]" strokecolor="#1f4d78 [1604]" strokeweight="1pt">
+                  <v:stroke joinstyle="miter"/>
+                  <v:textbox>
+                    <w:txbxContent>
+                      <w:p>
+                        <w:pPr>
+                          <w:pStyle w:val="NormalWeb"/>
+                          <w:spacing w:before="0" w:beforeAutospacing="0" w:after="0" w:afterAutospacing="0" w:line="252" w:lineRule="auto"/>
+                          <w:jc w:val="center"/>
+                        </w:pPr>
+                        <w:proofErr w:type="spellStart"/>
+                        <w:proofErr w:type="gramStart"/>
+                        <w:r>
+                          <w:rPr>
+                            <w:rFonts w:eastAsia="Calibri"/>
+                            <w:sz w:val="22"/>
+                            <w:szCs w:val="22"/>
+                          </w:rPr>
+                          <w:t>cmpOperatorsEnd</w:t>
+                        </w:r>
+                        <w:proofErr w:type="spellEnd"/>
+                        <w:proofErr w:type="gramEnd"/>
+                      </w:p>
+                    </w:txbxContent>
+                  </v:textbox>
+                </v:roundrect>
+                <v:shape id="Straight Arrow Connector 10" o:spid="_x0000_s1101" type="#_x0000_t32" style="position:absolute;left:31518;top:70982;width:7664;height:120;flip:y;visibility:visible;mso-wrap-style:square" o:connectortype="straight" o:gfxdata="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" strokecolor="#5b9bd5 [3204]" strokeweight=".5pt">
+                  <v:stroke endarrow="block" joinstyle="miter"/>
+                </v:shape>
+                <v:roundrect id="Rounded Rectangle 94" o:spid="_x0000_s1102" style="position:absolute;left:47520;top:63866;width:4229;height:4350;visibility:visible;mso-wrap-style:square;v-text-anchor:middle" arcsize="10923f" o:gfxdata="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" fillcolor="#5b9bd5 [3204]" strokecolor="#1f4d78 [1604]" strokeweight="1pt">
+                  <v:stroke joinstyle="miter"/>
+                  <v:textbox>
+                    <w:txbxContent>
+                      <w:p>
+                        <w:pPr>
+                          <w:pStyle w:val="NormalWeb"/>
+                          <w:spacing w:before="0" w:beforeAutospacing="0" w:after="0" w:afterAutospacing="0" w:line="252" w:lineRule="auto"/>
+                          <w:jc w:val="center"/>
+                        </w:pPr>
+                        <w:proofErr w:type="gramStart"/>
+                        <w:r>
+                          <w:rPr>
+                            <w:rFonts w:eastAsia="Calibri"/>
+                            <w:sz w:val="22"/>
+                            <w:szCs w:val="22"/>
+                          </w:rPr>
+                          <w:t>out</w:t>
+                        </w:r>
+                        <w:proofErr w:type="gramEnd"/>
+                      </w:p>
+                    </w:txbxContent>
+                  </v:textbox>
+                </v:roundrect>
+                <v:shape id="Straight Arrow Connector 11" o:spid="_x0000_s1103" type="#_x0000_t32" style="position:absolute;left:47818;top:68214;width:1816;height:2768;flip:y;visibility:visible;mso-wrap-style:square" o:connectortype="straight" o:gfxdata="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" strokecolor="#5b9bd5 [3204]" strokeweight=".5pt">
+                  <v:stroke endarrow="block" joinstyle="miter"/>
+                </v:shape>
                 <w10:anchorlock/>
               </v:group>
             </w:pict>
           </mc:Fallback>
         </mc:AlternateContent>
       </w:r>
-      <w:bookmarkStart w:id="0" w:name="_GoBack"/>
-      <w:bookmarkEnd w:id="0"/>
     </w:p>
     <w:sectPr>
       <w:pgSz w:w="12240" w:h="15840"/>
@@ -5689,7 +6243,7 @@
 </file>
 
 <file path=customXml/itemProps1.xml><?xml version="1.0" encoding="utf-8"?>
-<ds:datastoreItem xmlns:ds="http://schemas.openxmlformats.org/officeDocument/2006/customXml" ds:itemID="{8AD4AC9D-777B-4420-93BE-96A771D7A7B8}">
+<ds:datastoreItem xmlns:ds="http://schemas.openxmlformats.org/officeDocument/2006/customXml" ds:itemID="{007CCC39-80E3-4B98-9C39-053A27771EBF}">
   <ds:schemaRefs>
     <ds:schemaRef ds:uri="http://schemas.openxmlformats.org/officeDocument/2006/bibliography"/>
   </ds:schemaRefs>

</xml_diff>